<commit_message>
pulse counting, make/break % done
</commit_message>
<xml_diff>
--- a/DTMF DIALING TEST.docx
+++ b/DTMF DIALING TEST.docx
@@ -313,28 +313,7 @@
           <w:sz w:val="24"/>
           <w:szCs w:val="24"/>
         </w:rPr>
-        <w:t xml:space="preserve">The analyzer shall be capable of </w:t>
-      </w:r>
-      <w:r>
-        <w:rPr>
-          <w:sz w:val="24"/>
-          <w:szCs w:val="24"/>
-        </w:rPr>
-        <w:t xml:space="preserve">sending a low-quality dial tone on </w:t>
-      </w:r>
-      <w:r>
-        <w:rPr>
-          <w:sz w:val="24"/>
-          <w:szCs w:val="24"/>
-        </w:rPr>
-        <w:t xml:space="preserve">Telephone </w:t>
-      </w:r>
-      <w:r>
-        <w:rPr>
-          <w:sz w:val="24"/>
-          <w:szCs w:val="24"/>
-        </w:rPr>
-        <w:t>receiver speaker.</w:t>
+        <w:t>The analyzer shall be capable of sending a low-quality dial tone on Telephone receiver speaker.</w:t>
       </w:r>
     </w:p>
     <w:p>
@@ -884,30 +863,14 @@
           <w:szCs w:val="24"/>
         </w:rPr>
       </w:pPr>
-      <w:hyperlink r:id="rId7" w:history="1">
+      <w:hyperlink r:id="rId7" w:anchor="The%20phone%20line" w:history="1">
         <w:r>
           <w:rPr>
             <w:rStyle w:val="Hyperlink"/>
             <w:sz w:val="24"/>
             <w:szCs w:val="24"/>
           </w:rPr>
-          <w:t>https://www.britishtelephones.com/</w:t>
-        </w:r>
-        <w:r>
-          <w:rPr>
-            <w:rStyle w:val="Hyperlink"/>
-            <w:sz w:val="24"/>
-            <w:szCs w:val="24"/>
-          </w:rPr>
-          <w:t>h</w:t>
-        </w:r>
-        <w:r>
-          <w:rPr>
-            <w:rStyle w:val="Hyperlink"/>
-            <w:sz w:val="24"/>
-            <w:szCs w:val="24"/>
-          </w:rPr>
-          <w:t>owtele.htm#The%20phone%20line</w:t>
+          <w:t>https://www.britishtelephones.com/howtele.htm#The%20phone%20line</w:t>
         </w:r>
       </w:hyperlink>
     </w:p>
@@ -930,55 +893,7 @@
             <w:sz w:val="24"/>
             <w:szCs w:val="24"/>
           </w:rPr>
-          <w:t>https://w</w:t>
-        </w:r>
-        <w:r>
-          <w:rPr>
-            <w:rStyle w:val="Hyperlink"/>
-            <w:sz w:val="24"/>
-            <w:szCs w:val="24"/>
-          </w:rPr>
-          <w:t>w</w:t>
-        </w:r>
-        <w:r>
-          <w:rPr>
-            <w:rStyle w:val="Hyperlink"/>
-            <w:sz w:val="24"/>
-            <w:szCs w:val="24"/>
-          </w:rPr>
-          <w:t>w.a</w:t>
-        </w:r>
-        <w:r>
-          <w:rPr>
-            <w:rStyle w:val="Hyperlink"/>
-            <w:sz w:val="24"/>
-            <w:szCs w:val="24"/>
-          </w:rPr>
-          <w:t>r</w:t>
-        </w:r>
-        <w:r>
-          <w:rPr>
-            <w:rStyle w:val="Hyperlink"/>
-            <w:sz w:val="24"/>
-            <w:szCs w:val="24"/>
-          </w:rPr>
-          <w:t>d</w:t>
-        </w:r>
-        <w:r>
-          <w:rPr>
-            <w:rStyle w:val="Hyperlink"/>
-            <w:sz w:val="24"/>
-            <w:szCs w:val="24"/>
-          </w:rPr>
-          <w:t>u</w:t>
-        </w:r>
-        <w:r>
-          <w:rPr>
-            <w:rStyle w:val="Hyperlink"/>
-            <w:sz w:val="24"/>
-            <w:szCs w:val="24"/>
-          </w:rPr>
-          <w:t>ino.cc/reference/en/language/functions/advanced-io/pulsein/</w:t>
+          <w:t>https://www.arduino.cc/reference/en/language/functions/advanced-io/pulsein/</w:t>
         </w:r>
       </w:hyperlink>
     </w:p>
@@ -1001,39 +916,7 @@
             <w:sz w:val="24"/>
             <w:szCs w:val="24"/>
           </w:rPr>
-          <w:t>https://www.arduino.cc/en/Reference.</w:t>
-        </w:r>
-        <w:r>
-          <w:rPr>
-            <w:rStyle w:val="Hyperlink"/>
-            <w:sz w:val="24"/>
-            <w:szCs w:val="24"/>
-          </w:rPr>
-          <w:t>P</w:t>
-        </w:r>
-        <w:r>
-          <w:rPr>
-            <w:rStyle w:val="Hyperlink"/>
-            <w:sz w:val="24"/>
-            <w:szCs w:val="24"/>
-          </w:rPr>
-          <w:t>ulseI</w:t>
-        </w:r>
-        <w:r>
-          <w:rPr>
-            <w:rStyle w:val="Hyperlink"/>
-            <w:sz w:val="24"/>
-            <w:szCs w:val="24"/>
-          </w:rPr>
-          <w:t>n</w:t>
-        </w:r>
-        <w:r>
-          <w:rPr>
-            <w:rStyle w:val="Hyperlink"/>
-            <w:sz w:val="24"/>
-            <w:szCs w:val="24"/>
-          </w:rPr>
-          <w:t>#:~:text=Works%20on%20pulses%20from%2010,only%20if%20interrupts%20are%20activated.</w:t>
+          <w:t>https://www.arduino.cc/en/Reference.PulseIn#:~:text=Works%20on%20pulses%20from%2010,only%20if%20interrupts%20are%20activated.</w:t>
         </w:r>
       </w:hyperlink>
     </w:p>
@@ -1068,8 +951,11 @@
           <w:numId w:val="13"/>
         </w:numPr>
         <w:rPr>
-          <w:sz w:val="24"/>
-          <w:szCs w:val="24"/>
+          <w:rStyle w:val="Hyperlink"/>
+          <w:color w:val="auto"/>
+          <w:sz w:val="24"/>
+          <w:szCs w:val="24"/>
+          <w:u w:val="none"/>
         </w:rPr>
       </w:pPr>
       <w:hyperlink r:id="rId11" w:history="1">
@@ -1079,23 +965,30 @@
             <w:sz w:val="24"/>
             <w:szCs w:val="24"/>
           </w:rPr>
-          <w:t>http://mmust.elimu.net/BSC(ELEC_COMM)/Year_5/ELC-523-Advanced%20Communicatio</w:t>
+          <w:t>http://mmust.elimu.net/BSC(ELEC_COMM)/Year_5/ELC-523-Advanced%20Communication%20Systems/Telephone_Instruments/ELC-523_Telephone_Instruments(Home).htm</w:t>
         </w:r>
+      </w:hyperlink>
+    </w:p>
+    <w:p>
+      <w:pPr>
+        <w:pStyle w:val="ListParagraph"/>
+        <w:numPr>
+          <w:ilvl w:val="0"/>
+          <w:numId w:val="13"/>
+        </w:numPr>
+        <w:rPr>
+          <w:sz w:val="24"/>
+          <w:szCs w:val="24"/>
+        </w:rPr>
+      </w:pPr>
+      <w:hyperlink r:id="rId12" w:history="1">
         <w:r>
           <w:rPr>
             <w:rStyle w:val="Hyperlink"/>
             <w:sz w:val="24"/>
             <w:szCs w:val="24"/>
           </w:rPr>
-          <w:t>n</w:t>
-        </w:r>
-        <w:r>
-          <w:rPr>
-            <w:rStyle w:val="Hyperlink"/>
-            <w:sz w:val="24"/>
-            <w:szCs w:val="24"/>
-          </w:rPr>
-          <w:t>%20Systems/Telephone_Instruments/ELC-523_Telephone_Instruments(Home).htm</w:t>
+          <w:t>https://lloydm.net/Demos/DTMF.html</w:t>
         </w:r>
       </w:hyperlink>
     </w:p>
@@ -2612,6 +2505,7 @@
     <w:lsdException w:name="HTML Sample" w:semiHidden="1" w:unhideWhenUsed="1"/>
     <w:lsdException w:name="HTML Typewriter" w:semiHidden="1" w:unhideWhenUsed="1"/>
     <w:lsdException w:name="HTML Variable" w:semiHidden="1" w:unhideWhenUsed="1"/>
+    <w:lsdException w:name="Normal Table" w:semiHidden="1" w:unhideWhenUsed="1"/>
     <w:lsdException w:name="annotation subject" w:semiHidden="1" w:unhideWhenUsed="1"/>
     <w:lsdException w:name="No List" w:semiHidden="1" w:unhideWhenUsed="1"/>
     <w:lsdException w:name="Outline List 1" w:semiHidden="1" w:unhideWhenUsed="1"/>
@@ -2658,8 +2552,10 @@
     <w:lsdException w:name="Table Subtle 2" w:semiHidden="1" w:unhideWhenUsed="1"/>
     <w:lsdException w:name="Table Web 1" w:semiHidden="1" w:unhideWhenUsed="1"/>
     <w:lsdException w:name="Table Web 2" w:semiHidden="1" w:unhideWhenUsed="1"/>
+    <w:lsdException w:name="Table Web 3" w:semiHidden="1" w:unhideWhenUsed="1"/>
     <w:lsdException w:name="Balloon Text" w:semiHidden="1" w:unhideWhenUsed="1"/>
     <w:lsdException w:name="Table Grid" w:uiPriority="39"/>
+    <w:lsdException w:name="Table Theme" w:semiHidden="1" w:unhideWhenUsed="1"/>
     <w:lsdException w:name="Placeholder Text" w:semiHidden="1"/>
     <w:lsdException w:name="No Spacing" w:uiPriority="1" w:qFormat="1"/>
     <w:lsdException w:name="Light Shading" w:uiPriority="60"/>
@@ -2888,6 +2784,7 @@
   <w:style w:type="character" w:default="1" w:styleId="DefaultParagraphFont">
     <w:name w:val="Default Paragraph Font"/>
     <w:uiPriority w:val="1"/>
+    <w:semiHidden/>
     <w:unhideWhenUsed/>
   </w:style>
   <w:style w:type="table" w:default="1" w:styleId="TableNormal">

</xml_diff>